<commit_message>
Adding unit tests for public controllers, enabled errors, updated documentation.
</commit_message>
<xml_diff>
--- a/ASP.NET-MVC-Project-Assignment-November-2014.docx
+++ b/ASP.NET-MVC-Project-Assignment-November-2014.docx
@@ -183,6 +183,7 @@
       </w:pPr>
       <w:r>
         <w:rPr>
+          <w:highlight w:val="green"/>
           <w:lang w:val="en-US"/>
         </w:rPr>
         <w:t xml:space="preserve">The application should have </w:t>
@@ -190,12 +191,14 @@
       <w:r>
         <w:rPr>
           <w:b/>
+          <w:highlight w:val="green"/>
           <w:lang w:val="en-US"/>
         </w:rPr>
         <w:t>public part</w:t>
       </w:r>
       <w:r>
         <w:rPr>
+          <w:highlight w:val="green"/>
           <w:lang w:val="en-US"/>
         </w:rPr>
         <w:t xml:space="preserve"> (accessible without authentication), </w:t>
@@ -203,12 +206,14 @@
       <w:r>
         <w:rPr>
           <w:b/>
+          <w:highlight w:val="green"/>
           <w:lang w:val="en-US"/>
         </w:rPr>
         <w:t>private part</w:t>
       </w:r>
       <w:r>
         <w:rPr>
+          <w:highlight w:val="green"/>
           <w:lang w:val="en-US"/>
         </w:rPr>
         <w:t xml:space="preserve"> (available for registered users) and </w:t>
@@ -216,12 +221,14 @@
       <w:r>
         <w:rPr>
           <w:b/>
+          <w:highlight w:val="green"/>
           <w:lang w:val="en-US"/>
         </w:rPr>
         <w:t>administrative part</w:t>
       </w:r>
       <w:r>
         <w:rPr>
+          <w:highlight w:val="green"/>
           <w:lang w:val="en-US"/>
         </w:rPr>
         <w:t xml:space="preserve"> (available for administrators only).</w:t>
@@ -270,7 +277,15 @@
         <w:rPr>
           <w:lang w:val="en-US"/>
         </w:rPr>
-        <w:t>application should use the following technologies, frameworks and development techniques:</w:t>
+        <w:t>application should use the following technologies, frameworks and developme</w:t>
+      </w:r>
+      <w:bookmarkStart w:id="0" w:name="_GoBack"/>
+      <w:bookmarkEnd w:id="0"/>
+      <w:r>
+        <w:rPr>
+          <w:lang w:val="en-US"/>
+        </w:rPr>
+        <w:t>nt techniques:</w:t>
       </w:r>
     </w:p>
     <w:p>
@@ -548,8 +563,6 @@
         </w:rPr>
         <w:t xml:space="preserve"> the ASP.NET MVC Wrappers)</w:t>
       </w:r>
-      <w:bookmarkStart w:id="0" w:name="_GoBack"/>
-      <w:bookmarkEnd w:id="0"/>
     </w:p>
     <w:p>
       <w:pPr>
@@ -570,7 +583,6 @@
         </w:rPr>
         <w:t xml:space="preserve">ASP.NET </w:t>
       </w:r>
-      <w:proofErr w:type="spellStart"/>
       <w:r>
         <w:rPr>
           <w:highlight w:val="green"/>
@@ -578,7 +590,6 @@
         </w:rPr>
         <w:t>WebForms</w:t>
       </w:r>
-      <w:proofErr w:type="spellEnd"/>
       <w:r>
         <w:rPr>
           <w:highlight w:val="green"/>
@@ -1294,25 +1305,7 @@
           <w:highlight w:val="green"/>
           <w:lang w:val="en-US"/>
         </w:rPr>
-        <w:t xml:space="preserve"> and/or </w:t>
-      </w:r>
-      <w:proofErr w:type="spellStart"/>
-      <w:r>
-        <w:rPr>
-          <w:b/>
-          <w:highlight w:val="green"/>
-          <w:lang w:val="en-US"/>
-        </w:rPr>
-        <w:t>SignalR</w:t>
-      </w:r>
-      <w:proofErr w:type="spellEnd"/>
-      <w:r>
-        <w:rPr>
-          <w:b/>
-          <w:highlight w:val="green"/>
-          <w:lang w:val="en-US"/>
-        </w:rPr>
-        <w:t xml:space="preserve"> communication</w:t>
+        <w:t xml:space="preserve"> and/or SignalR communication</w:t>
       </w:r>
       <w:r>
         <w:rPr>
@@ -1331,13 +1324,13 @@
           <w:numId w:val="7"/>
         </w:numPr>
         <w:rPr>
-          <w:highlight w:val="red"/>
-          <w:lang w:val="en-US"/>
-        </w:rPr>
-      </w:pPr>
-      <w:r>
-        <w:rPr>
-          <w:highlight w:val="red"/>
+          <w:highlight w:val="green"/>
+          <w:lang w:val="en-US"/>
+        </w:rPr>
+      </w:pPr>
+      <w:r>
+        <w:rPr>
+          <w:highlight w:val="green"/>
           <w:lang w:val="en-US"/>
         </w:rPr>
         <w:t xml:space="preserve">Write </w:t>
@@ -1345,7 +1338,7 @@
       <w:r>
         <w:rPr>
           <w:b/>
-          <w:highlight w:val="red"/>
+          <w:highlight w:val="green"/>
           <w:lang w:val="en-US"/>
         </w:rPr>
         <w:t>unit tests</w:t>
@@ -1353,42 +1346,42 @@
       <w:r>
         <w:rPr>
           <w:b/>
-          <w:highlight w:val="red"/>
+          <w:highlight w:val="green"/>
           <w:lang w:val="en-US"/>
         </w:rPr>
         <w:t xml:space="preserve"> </w:t>
       </w:r>
       <w:r>
         <w:rPr>
-          <w:highlight w:val="red"/>
+          <w:highlight w:val="green"/>
           <w:lang w:val="en-US"/>
         </w:rPr>
         <w:t>for your</w:t>
       </w:r>
       <w:r>
         <w:rPr>
-          <w:highlight w:val="red"/>
+          <w:highlight w:val="green"/>
           <w:lang w:val="en-US"/>
         </w:rPr>
         <w:t xml:space="preserve"> logic</w:t>
       </w:r>
       <w:r>
         <w:rPr>
-          <w:highlight w:val="red"/>
+          <w:highlight w:val="green"/>
           <w:lang w:val="en-US"/>
         </w:rPr>
         <w:t xml:space="preserve">, </w:t>
       </w:r>
       <w:r>
         <w:rPr>
-          <w:highlight w:val="red"/>
+          <w:highlight w:val="green"/>
           <w:lang w:val="en-US"/>
         </w:rPr>
         <w:t xml:space="preserve">controllers, </w:t>
       </w:r>
       <w:r>
         <w:rPr>
-          <w:highlight w:val="red"/>
+          <w:highlight w:val="green"/>
           <w:lang w:val="en-US"/>
         </w:rPr>
         <w:t>actions, helpers, etc.</w:t>
@@ -1426,7 +1419,7 @@
         <w:rPr>
           <w:b/>
           <w:noProof/>
-          <w:highlight w:val="yellow"/>
+          <w:highlight w:val="green"/>
           <w:lang w:val="en-US"/>
         </w:rPr>
         <w:t>error handling</w:t>
@@ -1434,18 +1427,10 @@
       <w:r>
         <w:rPr>
           <w:noProof/>
-          <w:highlight w:val="yellow"/>
-          <w:lang w:val="en-US"/>
-        </w:rPr>
-        <w:t xml:space="preserve"> </w:t>
-      </w:r>
-      <w:r>
-        <w:rPr>
-          <w:noProof/>
-          <w:highlight w:val="green"/>
-          <w:lang w:val="en-US"/>
-        </w:rPr>
-        <w:t xml:space="preserve">and </w:t>
+          <w:highlight w:val="green"/>
+          <w:lang w:val="en-US"/>
+        </w:rPr>
+        <w:t xml:space="preserve"> and </w:t>
       </w:r>
       <w:r>
         <w:rPr>
@@ -2977,37 +2962,19 @@
                             </w:rPr>
                             <w:t xml:space="preserve">w: </w:t>
                           </w:r>
-                          <w:r>
-                            <w:fldChar w:fldCharType="begin"/>
-                          </w:r>
-                          <w:r>
-                            <w:instrText xml:space="preserve"> HYPERLINK "http://academy.telerik.com" </w:instrText>
-                          </w:r>
-                          <w:r>
-                            <w:fldChar w:fldCharType="separate"/>
-                          </w:r>
-                          <w:r>
-                            <w:rPr>
-                              <w:rStyle w:val="Hyperlink"/>
-                              <w:rFonts w:ascii="Segoe UI Semibold" w:hAnsi="Segoe UI Semibold" w:cs="Segoe UI"/>
-                              <w:color w:val="FFFFFF" w:themeColor="background1"/>
-                              <w:sz w:val="16"/>
-                              <w:szCs w:val="16"/>
-                              <w:u w:val="none"/>
-                            </w:rPr>
-                            <w:t>academy.telerik.com</w:t>
-                          </w:r>
-                          <w:r>
-                            <w:rPr>
-                              <w:rStyle w:val="Hyperlink"/>
-                              <w:rFonts w:ascii="Segoe UI Semibold" w:hAnsi="Segoe UI Semibold" w:cs="Segoe UI"/>
-                              <w:color w:val="FFFFFF" w:themeColor="background1"/>
-                              <w:sz w:val="16"/>
-                              <w:szCs w:val="16"/>
-                              <w:u w:val="none"/>
-                            </w:rPr>
-                            <w:fldChar w:fldCharType="end"/>
-                          </w:r>
+                          <w:hyperlink r:id="rId7" w:history="1">
+                            <w:r>
+                              <w:rPr>
+                                <w:rStyle w:val="Hyperlink"/>
+                                <w:rFonts w:ascii="Segoe UI Semibold" w:hAnsi="Segoe UI Semibold" w:cs="Segoe UI"/>
+                                <w:color w:val="FFFFFF" w:themeColor="background1"/>
+                                <w:sz w:val="16"/>
+                                <w:szCs w:val="16"/>
+                                <w:u w:val="none"/>
+                              </w:rPr>
+                              <w:t>academy.telerik.com</w:t>
+                            </w:r>
+                          </w:hyperlink>
                           <w:r>
                             <w:rPr>
                               <w:rFonts w:ascii="Segoe UI Semibold" w:hAnsi="Segoe UI Semibold" w:cs="Segoe UI"/>
@@ -3017,7 +2984,6 @@
                             </w:rPr>
                             <w:t xml:space="preserve"> • e: academy@telerik.com • a: </w:t>
                           </w:r>
-                          <w:proofErr w:type="spellStart"/>
                           <w:r>
                             <w:rPr>
                               <w:rFonts w:ascii="Segoe UI Semibold" w:hAnsi="Segoe UI Semibold" w:cs="Segoe UI"/>
@@ -3028,7 +2994,6 @@
                             </w:rPr>
                             <w:t>Bul</w:t>
                           </w:r>
-                          <w:proofErr w:type="spellEnd"/>
                           <w:r>
                             <w:rPr>
                               <w:rFonts w:ascii="Segoe UI Semibold" w:hAnsi="Segoe UI Semibold" w:cs="Segoe UI"/>
@@ -3056,20 +3021,8 @@
                               <w:szCs w:val="16"/>
                               <w:lang w:val="en-US"/>
                             </w:rPr>
-                            <w:t xml:space="preserve">Alexander </w:t>
+                            <w:t>Alexander Malinov</w:t>
                           </w:r>
-                          <w:proofErr w:type="spellStart"/>
-                          <w:r>
-                            <w:rPr>
-                              <w:rFonts w:ascii="Segoe UI Semibold" w:hAnsi="Segoe UI Semibold" w:cs="Segoe UI"/>
-                              <w:color w:val="FFFFFF" w:themeColor="background1"/>
-                              <w:sz w:val="16"/>
-                              <w:szCs w:val="16"/>
-                              <w:lang w:val="en-US"/>
-                            </w:rPr>
-                            <w:t>Malinov</w:t>
-                          </w:r>
-                          <w:proofErr w:type="spellEnd"/>
                           <w:r>
                             <w:rPr>
                               <w:rFonts w:ascii="Segoe UI Semibold" w:hAnsi="Segoe UI Semibold" w:cs="Segoe UI"/>
@@ -3345,37 +3298,19 @@
                       </w:rPr>
                       <w:t xml:space="preserve">w: </w:t>
                     </w:r>
-                    <w:r>
-                      <w:fldChar w:fldCharType="begin"/>
-                    </w:r>
-                    <w:r>
-                      <w:instrText xml:space="preserve"> HYPERLINK "http://academy.telerik.com" </w:instrText>
-                    </w:r>
-                    <w:r>
-                      <w:fldChar w:fldCharType="separate"/>
-                    </w:r>
-                    <w:r>
-                      <w:rPr>
-                        <w:rStyle w:val="Hyperlink"/>
-                        <w:rFonts w:ascii="Segoe UI Semibold" w:hAnsi="Segoe UI Semibold" w:cs="Segoe UI"/>
-                        <w:color w:val="FFFFFF" w:themeColor="background1"/>
-                        <w:sz w:val="16"/>
-                        <w:szCs w:val="16"/>
-                        <w:u w:val="none"/>
-                      </w:rPr>
-                      <w:t>academy.telerik.com</w:t>
-                    </w:r>
-                    <w:r>
-                      <w:rPr>
-                        <w:rStyle w:val="Hyperlink"/>
-                        <w:rFonts w:ascii="Segoe UI Semibold" w:hAnsi="Segoe UI Semibold" w:cs="Segoe UI"/>
-                        <w:color w:val="FFFFFF" w:themeColor="background1"/>
-                        <w:sz w:val="16"/>
-                        <w:szCs w:val="16"/>
-                        <w:u w:val="none"/>
-                      </w:rPr>
-                      <w:fldChar w:fldCharType="end"/>
-                    </w:r>
+                    <w:hyperlink r:id="rId8" w:history="1">
+                      <w:r>
+                        <w:rPr>
+                          <w:rStyle w:val="Hyperlink"/>
+                          <w:rFonts w:ascii="Segoe UI Semibold" w:hAnsi="Segoe UI Semibold" w:cs="Segoe UI"/>
+                          <w:color w:val="FFFFFF" w:themeColor="background1"/>
+                          <w:sz w:val="16"/>
+                          <w:szCs w:val="16"/>
+                          <w:u w:val="none"/>
+                        </w:rPr>
+                        <w:t>academy.telerik.com</w:t>
+                      </w:r>
+                    </w:hyperlink>
                     <w:r>
                       <w:rPr>
                         <w:rFonts w:ascii="Segoe UI Semibold" w:hAnsi="Segoe UI Semibold" w:cs="Segoe UI"/>
@@ -3385,7 +3320,6 @@
                       </w:rPr>
                       <w:t xml:space="preserve"> • e: academy@telerik.com • a: </w:t>
                     </w:r>
-                    <w:proofErr w:type="spellStart"/>
                     <w:r>
                       <w:rPr>
                         <w:rFonts w:ascii="Segoe UI Semibold" w:hAnsi="Segoe UI Semibold" w:cs="Segoe UI"/>
@@ -3396,7 +3330,6 @@
                       </w:rPr>
                       <w:t>Bul</w:t>
                     </w:r>
-                    <w:proofErr w:type="spellEnd"/>
                     <w:r>
                       <w:rPr>
                         <w:rFonts w:ascii="Segoe UI Semibold" w:hAnsi="Segoe UI Semibold" w:cs="Segoe UI"/>
@@ -3424,20 +3357,8 @@
                         <w:szCs w:val="16"/>
                         <w:lang w:val="en-US"/>
                       </w:rPr>
-                      <w:t xml:space="preserve">Alexander </w:t>
+                      <w:t>Alexander Malinov</w:t>
                     </w:r>
-                    <w:proofErr w:type="spellStart"/>
-                    <w:r>
-                      <w:rPr>
-                        <w:rFonts w:ascii="Segoe UI Semibold" w:hAnsi="Segoe UI Semibold" w:cs="Segoe UI"/>
-                        <w:color w:val="FFFFFF" w:themeColor="background1"/>
-                        <w:sz w:val="16"/>
-                        <w:szCs w:val="16"/>
-                        <w:lang w:val="en-US"/>
-                      </w:rPr>
-                      <w:t>Malinov</w:t>
-                    </w:r>
-                    <w:proofErr w:type="spellEnd"/>
                     <w:r>
                       <w:rPr>
                         <w:rFonts w:ascii="Segoe UI Semibold" w:hAnsi="Segoe UI Semibold" w:cs="Segoe UI"/>
@@ -5683,7 +5604,7 @@
 </file>
 
 <file path=customXml/itemProps1.xml><?xml version="1.0" encoding="utf-8"?>
-<ds:datastoreItem xmlns:ds="http://schemas.openxmlformats.org/officeDocument/2006/customXml" ds:itemID="{EA8DB2B5-8FDE-4A92-9BF8-26D0F772A895}">
+<ds:datastoreItem xmlns:ds="http://schemas.openxmlformats.org/officeDocument/2006/customXml" ds:itemID="{19E3604A-4492-4E95-A069-B095450E7A29}">
   <ds:schemaRefs>
     <ds:schemaRef ds:uri="http://schemas.openxmlformats.org/officeDocument/2006/bibliography"/>
   </ds:schemaRefs>

</xml_diff>